<commit_message>
Version 1.1.17 . change of some language issues . added links . compliance to current EC regulation Light sources parameters (2019/2015)
</commit_message>
<xml_diff>
--- a/EPREL Dataconverter/Resources/EPREL Dataconverter-Manual.docx
+++ b/EPREL Dataconverter/Resources/EPREL Dataconverter-Manual.docx
@@ -1193,6 +1193,40 @@
         <w:pStyle w:val="berschrift2"/>
       </w:pPr>
       <w:r>
+        <w:t>Version</w:t>
+      </w:r>
+      <w:r>
+        <w:t xml:space="preserve"> 1.1.</w:t>
+      </w:r>
+      <w:r>
+        <w:t xml:space="preserve">17 </w:t>
+      </w:r>
+    </w:p>
+    <w:p>
+      <w:r>
+        <w:t xml:space="preserve">. change of some language issues </w:t>
+      </w:r>
+      <w:r>
+        <w:br/>
+      </w:r>
+      <w:r>
+        <w:t xml:space="preserve">. added links </w:t>
+      </w:r>
+      <w:r>
+        <w:br/>
+      </w:r>
+      <w:r>
+        <w:t>. compliance to current EC regulation Light sources parameters (2019/2015</w:t>
+      </w:r>
+      <w:r>
+        <w:t>)</w:t>
+      </w:r>
+    </w:p>
+    <w:p>
+      <w:pPr>
+        <w:pStyle w:val="berschrift2"/>
+      </w:pPr>
+      <w:r>
         <w:t>Version 1.1.16</w:t>
       </w:r>
     </w:p>
@@ -1502,6 +1536,7 @@
       <w:bookmarkStart w:id="32" w:name="_Toc83720443"/>
       <w:bookmarkStart w:id="33" w:name="_Toc83720821"/>
       <w:r>
+        <w:lastRenderedPageBreak/>
         <w:t>Version 1.1.8</w:t>
       </w:r>
       <w:bookmarkEnd w:id="30"/>
@@ -1537,7 +1572,6 @@
     </w:p>
     <w:p>
       <w:r>
-        <w:lastRenderedPageBreak/>
         <w:t>. EPREL Registration Number Changed to String</w:t>
       </w:r>
     </w:p>

</xml_diff>